<commit_message>
commenting, table of contents organising, cleanup, quick v9 test
</commit_message>
<xml_diff>
--- a/Implementation/Implementation.docx
+++ b/Implementation/Implementation.docx
@@ -5,9 +5,6 @@
     <w:p>
       <w:pPr>
         <w:pStyle w:val="Heading1"/>
-        <w:rPr>
-          <w:rFonts w:hint="eastAsia"/>
-        </w:rPr>
       </w:pPr>
       <w:r>
         <w:t>Implementation</w:t>
@@ -17,7 +14,6 @@
       <w:pPr>
         <w:rPr>
           <w:rStyle w:val="Heading2Char"/>
-          <w:rFonts w:hint="eastAsia"/>
         </w:rPr>
       </w:pPr>
       <w:r>
@@ -43,7 +39,6 @@
       <w:pPr>
         <w:pStyle w:val="Heading2"/>
         <w:rPr>
-          <w:rFonts w:hint="eastAsia"/>
           <w:sz w:val="24"/>
           <w:szCs w:val="24"/>
         </w:rPr>
@@ -804,7 +799,7 @@
           <w:szCs w:val="24"/>
         </w:rPr>
         <w:pict w14:anchorId="75C64134">
-          <v:rect id="_x0000_i1049" style="width:0;height:1.5pt" o:hralign="center" o:hrstd="t" o:hr="t" fillcolor="#a0a0a0" stroked="f"/>
+          <v:rect id="_x0000_i1025" style="width:0;height:1.5pt" o:hralign="center" o:hrstd="t" o:hr="t" fillcolor="#a0a0a0" stroked="f"/>
         </w:pict>
       </w:r>
     </w:p>
@@ -893,7 +888,7 @@
           <w:szCs w:val="24"/>
         </w:rPr>
         <w:pict w14:anchorId="51C05D9A">
-          <v:rect id="_x0000_i1050" style="width:0;height:1.5pt" o:hralign="center" o:hrstd="t" o:hr="t" fillcolor="#a0a0a0" stroked="f"/>
+          <v:rect id="_x0000_i1026" style="width:0;height:1.5pt" o:hralign="center" o:hrstd="t" o:hr="t" fillcolor="#a0a0a0" stroked="f"/>
         </w:pict>
       </w:r>
     </w:p>
@@ -965,7 +960,7 @@
           <w:szCs w:val="24"/>
         </w:rPr>
         <w:pict w14:anchorId="5BD3C492">
-          <v:rect id="_x0000_i1051" style="width:0;height:1.5pt" o:hralign="center" o:hrstd="t" o:hr="t" fillcolor="#a0a0a0" stroked="f"/>
+          <v:rect id="_x0000_i1027" style="width:0;height:1.5pt" o:hralign="center" o:hrstd="t" o:hr="t" fillcolor="#a0a0a0" stroked="f"/>
         </w:pict>
       </w:r>
     </w:p>
@@ -1064,7 +1059,7 @@
           <w:szCs w:val="24"/>
         </w:rPr>
         <w:pict w14:anchorId="6628F6E5">
-          <v:rect id="_x0000_i1052" style="width:0;height:1.5pt" o:hralign="center" o:hrstd="t" o:hr="t" fillcolor="#a0a0a0" stroked="f"/>
+          <v:rect id="_x0000_i1028" style="width:0;height:1.5pt" o:hralign="center" o:hrstd="t" o:hr="t" fillcolor="#a0a0a0" stroked="f"/>
         </w:pict>
       </w:r>
     </w:p>
@@ -1583,7 +1578,7 @@
       </w:pPr>
       <w:r>
         <w:pict w14:anchorId="7E821629">
-          <v:rect id="_x0000_i1057" style="width:0;height:1.5pt" o:hralign="center" o:hrstd="t" o:hr="t" fillcolor="#a0a0a0" stroked="f"/>
+          <v:rect id="_x0000_i1029" style="width:0;height:1.5pt" o:hralign="center" o:hrstd="t" o:hr="t" fillcolor="#a0a0a0" stroked="f"/>
         </w:pict>
       </w:r>
     </w:p>
@@ -1732,9 +1727,6 @@
     <w:p>
       <w:pPr>
         <w:pStyle w:val="Heading2"/>
-        <w:rPr>
-          <w:rFonts w:hint="eastAsia"/>
-        </w:rPr>
       </w:pPr>
       <w:r>
         <w:t>Results</w:t>
@@ -2746,13 +2738,96 @@
           <w:szCs w:val="24"/>
         </w:rPr>
       </w:pPr>
+      <w:r>
+        <w:rPr>
+          <w:b/>
+          <w:bCs/>
+          <w:sz w:val="24"/>
+          <w:szCs w:val="24"/>
+        </w:rPr>
+        <w:t>Duplicate model testing show luck plays some part in exploration and initial weights. Further work should include averaging multiple simulations.</w:t>
+      </w:r>
+    </w:p>
+    <w:p>
+      <w:pPr>
+        <w:rPr>
+          <w:b/>
+          <w:bCs/>
+          <w:sz w:val="24"/>
+          <w:szCs w:val="24"/>
+        </w:rPr>
+      </w:pPr>
+    </w:p>
+    <w:p>
+      <w:pPr>
+        <w:rPr>
+          <w:b/>
+          <w:bCs/>
+          <w:sz w:val="24"/>
+          <w:szCs w:val="24"/>
+        </w:rPr>
+      </w:pPr>
+      <w:r>
+        <w:rPr>
+          <w:b/>
+          <w:bCs/>
+          <w:sz w:val="24"/>
+          <w:szCs w:val="24"/>
+        </w:rPr>
+        <w:t>Early DQN testing showed good initial results, but unstable over time</w:t>
+      </w:r>
+      <w:r>
+        <w:rPr>
+          <w:b/>
+          <w:bCs/>
+          <w:sz w:val="24"/>
+          <w:szCs w:val="24"/>
+        </w:rPr>
+        <w:t>.</w:t>
+      </w:r>
+    </w:p>
+    <w:p>
+      <w:pPr>
+        <w:rPr>
+          <w:b/>
+          <w:bCs/>
+          <w:sz w:val="24"/>
+          <w:szCs w:val="24"/>
+        </w:rPr>
+      </w:pPr>
+    </w:p>
+    <w:p>
+      <w:pPr>
+        <w:rPr>
+          <w:b/>
+          <w:bCs/>
+          <w:sz w:val="24"/>
+          <w:szCs w:val="24"/>
+        </w:rPr>
+      </w:pPr>
+      <w:r>
+        <w:rPr>
+          <w:b/>
+          <w:bCs/>
+          <w:sz w:val="24"/>
+          <w:szCs w:val="24"/>
+        </w:rPr>
+        <w:t xml:space="preserve">A2C benefitted greatly from lower learning rates, and entropy rate tuning, </w:t>
+      </w:r>
+    </w:p>
+    <w:p>
+      <w:pPr>
+        <w:rPr>
+          <w:b/>
+          <w:bCs/>
+          <w:sz w:val="24"/>
+          <w:szCs w:val="24"/>
+        </w:rPr>
+      </w:pPr>
     </w:p>
     <w:p>
       <w:pPr>
         <w:pStyle w:val="Heading2"/>
-        <w:rPr>
-          <w:rFonts w:hint="eastAsia"/>
-        </w:rPr>
       </w:pPr>
       <w:r>
         <w:t>Further Work</w:t>
@@ -2969,6 +3044,7 @@
           <w:sz w:val="24"/>
           <w:szCs w:val="24"/>
         </w:rPr>
+        <w:lastRenderedPageBreak/>
         <w:drawing>
           <wp:inline distT="0" distB="0" distL="0" distR="0" wp14:anchorId="60B0F5E6" wp14:editId="7FD667F8">
             <wp:extent cx="5731510" cy="2418715"/>
@@ -3076,7 +3152,6 @@
           <w:sz w:val="24"/>
           <w:szCs w:val="24"/>
         </w:rPr>
-        <w:lastRenderedPageBreak/>
         <w:t>The PCG System timeline was completed, unfortunately the actual training of model timeline was not fully realised.</w:t>
       </w:r>
     </w:p>
@@ -3101,9 +3176,6 @@
     <w:p>
       <w:pPr>
         <w:pStyle w:val="Heading2"/>
-        <w:rPr>
-          <w:rFonts w:hint="eastAsia"/>
-        </w:rPr>
       </w:pPr>
       <w:r>
         <w:t>Technical Challenges</w:t>
@@ -3212,6 +3284,7 @@
           <w:sz w:val="24"/>
           <w:szCs w:val="24"/>
         </w:rPr>
+        <w:lastRenderedPageBreak/>
         <w:t>It took quite some time to reach a model that converged at all on simply a basic environment, even longest still on a complex environment. Deep Q Learning did not converge no matter what was tried.</w:t>
       </w:r>
     </w:p>
@@ -3270,7 +3343,6 @@
           <w:sz w:val="24"/>
           <w:szCs w:val="24"/>
         </w:rPr>
-        <w:lastRenderedPageBreak/>
         <w:t>1. Overview</w:t>
       </w:r>
     </w:p>
@@ -3417,7 +3489,15 @@
           <w:szCs w:val="24"/>
         </w:rPr>
         <w:br/>
-        <w:t>By slightly modifying the algorithm, levels are created where nodes also serve as walls, and a further algorithm is used to create cycles within the perfect maze, creating imperfect mazes that are customise-able in their nature.</w:t>
+        <w:t xml:space="preserve">By slightly modifying the algorithm, levels are created where nodes also serve as walls, and a further algorithm is used to create cycles within the perfect maze, creating </w:t>
+      </w:r>
+      <w:r>
+        <w:rPr>
+          <w:sz w:val="24"/>
+          <w:szCs w:val="24"/>
+        </w:rPr>
+        <w:lastRenderedPageBreak/>
+        <w:t>imperfect mazes that are customise-able in their nature.</w:t>
       </w:r>
       <w:r>
         <w:rPr>
@@ -3554,7 +3634,6 @@
           <w:sz w:val="24"/>
           <w:szCs w:val="24"/>
         </w:rPr>
-        <w:lastRenderedPageBreak/>
         <w:t>To get started with the reinforcement learning training we need to define an environment for the models to interact with using the Farama Foundation’s gymnasium library, we can do just this.</w:t>
       </w:r>
     </w:p>
@@ -3695,7 +3774,17 @@
           <w:sz w:val="24"/>
           <w:szCs w:val="24"/>
         </w:rPr>
-        <w:t>The observation space and reward settings are incredibly important for reinforcement learning process. In this environment the observation spaces available kept growing as testing continued, allowing for many different variations, whether that be coordinates for important locations, map states encoded either via one hot encoding or scalar interpretation, or numerical features such as agent health or using a star to input path length to the model.</w:t>
+        <w:t xml:space="preserve">The observation space and reward settings are incredibly important for reinforcement learning process. In this environment the observation spaces available kept growing as testing continued, allowing for many different variations, whether that be coordinates for important locations, map states encoded either via one hot </w:t>
+      </w:r>
+      <w:r>
+        <w:rPr>
+          <w:b/>
+          <w:bCs/>
+          <w:sz w:val="24"/>
+          <w:szCs w:val="24"/>
+        </w:rPr>
+        <w:lastRenderedPageBreak/>
+        <w:t>encoding or scalar interpretation, or numerical features such as agent health or using a star to input path length to the model.</w:t>
       </w:r>
     </w:p>
     <w:p>
@@ -3803,17 +3892,7 @@
           <w:sz w:val="24"/>
           <w:szCs w:val="24"/>
         </w:rPr>
-        <w:t xml:space="preserve">These rewards range from highly sparse rewards such as reaching the exit or the agent dying when touching hazards too often, but also more dense piecemeal rewards such as moving towards the goal or </w:t>
-      </w:r>
-      <w:r>
-        <w:rPr>
-          <w:b/>
-          <w:bCs/>
-          <w:sz w:val="24"/>
-          <w:szCs w:val="24"/>
-        </w:rPr>
-        <w:lastRenderedPageBreak/>
-        <w:t xml:space="preserve">away from it giving both positive and negative smaller rewards, or punishments for being stuck in one place and running into walls. </w:t>
+        <w:t xml:space="preserve">These rewards range from highly sparse rewards such as reaching the exit or the agent dying when touching hazards too often, but also more dense piecemeal rewards such as moving towards the goal or away from it giving both positive and negative smaller rewards, or punishments for being stuck in one place and running into walls. </w:t>
       </w:r>
     </w:p>
     <w:p>
@@ -4059,7 +4138,17 @@
           <w:sz w:val="24"/>
           <w:szCs w:val="24"/>
         </w:rPr>
-        <w:t>Levels are created in the environment using a map options object, which defines a series of hyperparameters for the procedural content generation system to create a map of the desired settings and most importantly seated for reproducibility. The environment when initialised will take a map options object and itself create the map based on these options, there is another function that takes this created map and sets it to the map currently being used by the environment. From this point all other logic relates to this map, be it the step function or reset function or rendering.</w:t>
+        <w:t xml:space="preserve">Levels are created in the environment using a map options object, which defines a series of hyperparameters for the procedural content generation system to create a map of the desired settings and most importantly seated for reproducibility. The environment when initialised will take a map options object and itself create the map based on these options, there is another function that takes this </w:t>
+      </w:r>
+      <w:r>
+        <w:rPr>
+          <w:b/>
+          <w:bCs/>
+          <w:sz w:val="24"/>
+          <w:szCs w:val="24"/>
+        </w:rPr>
+        <w:lastRenderedPageBreak/>
+        <w:t>created map and sets it to the map currently being used by the environment. From this point all other logic relates to this map, be it the step function or reset function or rendering.</w:t>
       </w:r>
     </w:p>
     <w:p>
@@ -4206,7 +4295,6 @@
           <w:sz w:val="24"/>
           <w:szCs w:val="24"/>
         </w:rPr>
-        <w:lastRenderedPageBreak/>
         <w:t>While rendering is not necessary for the training loop, it does provide a useful insight into the training process and allows for human analysis of training.</w:t>
       </w:r>
     </w:p>
@@ -4454,17 +4542,7 @@
           <w:sz w:val="24"/>
           <w:szCs w:val="24"/>
         </w:rPr>
-        <w:t xml:space="preserve">Then comes a build and train multiple models function. This takes both the training configuration model configurations and a reference to the environment and builds the model in the desired manner and completes the training process given all the specified settings. This function returns a history of training as well as the trained models themselves for saving and future use. The training history object is built during the training process and accounts not just for reward </w:t>
-      </w:r>
-      <w:r>
-        <w:rPr>
-          <w:b/>
-          <w:bCs/>
-          <w:sz w:val="24"/>
-          <w:szCs w:val="24"/>
-        </w:rPr>
-        <w:lastRenderedPageBreak/>
-        <w:t>history, but also agent locations throughout each episode, which enables the environments history rendering functionality.</w:t>
+        <w:t>Then comes a build and train multiple models function. This takes both the training configuration model configurations and a reference to the environment and builds the model in the desired manner and completes the training process given all the specified settings. This function returns a history of training as well as the trained models themselves for saving and future use. The training history object is built during the training process and accounts not just for reward history, but also agent locations throughout each episode, which enables the environments history rendering functionality.</w:t>
       </w:r>
     </w:p>
     <w:p>
@@ -6051,6 +6129,7 @@
   <w:style w:type="character" w:default="1" w:styleId="DefaultParagraphFont">
     <w:name w:val="Default Paragraph Font"/>
     <w:uiPriority w:val="1"/>
+    <w:semiHidden/>
     <w:unhideWhenUsed/>
   </w:style>
   <w:style w:type="table" w:default="1" w:styleId="TableNormal">

</xml_diff>

<commit_message>
code cleanup and commenting, table of contents, pg curriculum and post train, action sampling removed from post train, post train figures saved
</commit_message>
<xml_diff>
--- a/Implementation/Implementation.docx
+++ b/Implementation/Implementation.docx
@@ -709,43 +709,7 @@
           <w:szCs w:val="24"/>
         </w:rPr>
         <w:br/>
-        <w:t xml:space="preserve">A basic rendering system using </w:t>
-      </w:r>
-      <w:proofErr w:type="spellStart"/>
-      <w:r>
-        <w:rPr>
-          <w:rFonts w:ascii="Times New Roman" w:hAnsi="Times New Roman" w:cs="Times New Roman"/>
-          <w:sz w:val="24"/>
-          <w:szCs w:val="24"/>
-        </w:rPr>
-        <w:t>Pygame</w:t>
-      </w:r>
-      <w:proofErr w:type="spellEnd"/>
-      <w:r>
-        <w:rPr>
-          <w:rFonts w:ascii="Times New Roman" w:hAnsi="Times New Roman" w:cs="Times New Roman"/>
-          <w:sz w:val="24"/>
-          <w:szCs w:val="24"/>
-        </w:rPr>
-        <w:t xml:space="preserve"> was also implemented to allow human monitoring of training, helping to identify </w:t>
-      </w:r>
-      <w:proofErr w:type="spellStart"/>
-      <w:r>
-        <w:rPr>
-          <w:rFonts w:ascii="Times New Roman" w:hAnsi="Times New Roman" w:cs="Times New Roman"/>
-          <w:sz w:val="24"/>
-          <w:szCs w:val="24"/>
-        </w:rPr>
-        <w:t>behavioral</w:t>
-      </w:r>
-      <w:proofErr w:type="spellEnd"/>
-      <w:r>
-        <w:rPr>
-          <w:rFonts w:ascii="Times New Roman" w:hAnsi="Times New Roman" w:cs="Times New Roman"/>
-          <w:sz w:val="24"/>
-          <w:szCs w:val="24"/>
-        </w:rPr>
-        <w:t xml:space="preserve"> issues.</w:t>
+        <w:t>A basic rendering system using Pygame was also implemented to allow human monitoring of training, helping to identify behavioral issues.</w:t>
       </w:r>
     </w:p>
     <w:p>
@@ -995,25 +959,7 @@
           <w:szCs w:val="24"/>
         </w:rPr>
         <w:br/>
-        <w:t xml:space="preserve">A </w:t>
-      </w:r>
-      <w:proofErr w:type="spellStart"/>
-      <w:r>
-        <w:rPr>
-          <w:rFonts w:ascii="Times New Roman" w:hAnsi="Times New Roman" w:cs="Times New Roman"/>
-          <w:sz w:val="24"/>
-          <w:szCs w:val="24"/>
-        </w:rPr>
-        <w:t>MapOptions</w:t>
-      </w:r>
-      <w:proofErr w:type="spellEnd"/>
-      <w:r>
-        <w:rPr>
-          <w:rFonts w:ascii="Times New Roman" w:hAnsi="Times New Roman" w:cs="Times New Roman"/>
-          <w:sz w:val="24"/>
-          <w:szCs w:val="24"/>
-        </w:rPr>
-        <w:t xml:space="preserve"> object defines hyperparameters for map generation, including hazards, enemies, keys, and exits. On environment initialisation, a map is generated using these options.</w:t>
+        <w:t>A MapOptions object defines hyperparameters for map generation, including hazards, enemies, keys, and exits. On environment initialisation, a map is generated using these options.</w:t>
       </w:r>
       <w:r>
         <w:rPr>
@@ -1125,31 +1071,7 @@
           <w:szCs w:val="24"/>
         </w:rPr>
         <w:br/>
-        <w:t xml:space="preserve">Additionally, a heatmap feature was added to summarise agent </w:t>
-      </w:r>
-      <w:proofErr w:type="spellStart"/>
-      <w:r>
-        <w:rPr>
-          <w:rFonts w:ascii="Times New Roman" w:hAnsi="Times New Roman" w:cs="Times New Roman"/>
-          <w:i w:val="0"/>
-          <w:iCs w:val="0"/>
-          <w:color w:val="auto"/>
-          <w:sz w:val="24"/>
-          <w:szCs w:val="24"/>
-        </w:rPr>
-        <w:t>behavior</w:t>
-      </w:r>
-      <w:proofErr w:type="spellEnd"/>
-      <w:r>
-        <w:rPr>
-          <w:rFonts w:ascii="Times New Roman" w:hAnsi="Times New Roman" w:cs="Times New Roman"/>
-          <w:i w:val="0"/>
-          <w:iCs w:val="0"/>
-          <w:color w:val="auto"/>
-          <w:sz w:val="24"/>
-          <w:szCs w:val="24"/>
-        </w:rPr>
-        <w:t xml:space="preserve"> over full training runs quickly, highlighting movement patterns and problem areas.</w:t>
+        <w:t>Additionally, a heatmap feature was added to summarise agent behavior over full training runs quickly, highlighting movement patterns and problem areas.</w:t>
       </w:r>
     </w:p>
     <w:p/>
@@ -1597,7 +1519,6 @@
       <w:r>
         <w:t xml:space="preserve">A </w:t>
       </w:r>
-      <w:proofErr w:type="spellStart"/>
       <w:r>
         <w:rPr>
           <w:rStyle w:val="HTMLCode"/>
@@ -1611,7 +1532,6 @@
         </w:rPr>
         <w:t>build_and_train_multiple_models</w:t>
       </w:r>
-      <w:proofErr w:type="spellEnd"/>
       <w:r>
         <w:rPr>
           <w:rStyle w:val="HTMLCode"/>
@@ -1678,7 +1598,6 @@
       <w:r>
         <w:t xml:space="preserve">Once training concludes, the </w:t>
       </w:r>
-      <w:proofErr w:type="spellStart"/>
       <w:r>
         <w:rPr>
           <w:rStyle w:val="HTMLCode"/>
@@ -1686,7 +1605,6 @@
         </w:rPr>
         <w:t>plot_reward_history</w:t>
       </w:r>
-      <w:proofErr w:type="spellEnd"/>
       <w:r>
         <w:t xml:space="preserve"> function can be used to graph training rewards across iterations or average rewards per episode. This became a primary tool for evaluating the effect of changes to model structure, training parameters, reward shaping, and observation space.</w:t>
       </w:r>
@@ -2360,27 +2278,7 @@
           <w:sz w:val="24"/>
           <w:szCs w:val="24"/>
         </w:rPr>
-        <w:t xml:space="preserve"> improvements is it your reward shaping and the signal that’s being given back from the actions it takes? Is it the </w:t>
-      </w:r>
-      <w:proofErr w:type="spellStart"/>
-      <w:r>
-        <w:rPr>
-          <w:b/>
-          <w:bCs/>
-          <w:sz w:val="24"/>
-          <w:szCs w:val="24"/>
-        </w:rPr>
-        <w:t>hyperarameters</w:t>
-      </w:r>
-      <w:proofErr w:type="spellEnd"/>
-      <w:r>
-        <w:rPr>
-          <w:b/>
-          <w:bCs/>
-          <w:sz w:val="24"/>
-          <w:szCs w:val="24"/>
-        </w:rPr>
-        <w:t xml:space="preserve"> you set for your training loop the learning rate how fast its exploration policy decays exactly how it decides to explore?</w:t>
+        <w:t xml:space="preserve"> improvements is it your reward shaping and the signal that’s being given back from the actions it takes? Is it the hyperarameters you set for your training loop the learning rate how fast its exploration policy decays exactly how it decides to explore?</w:t>
       </w:r>
       <w:r>
         <w:rPr>
@@ -2687,27 +2585,7 @@
           <w:sz w:val="24"/>
           <w:szCs w:val="24"/>
         </w:rPr>
-        <w:t xml:space="preserve"> </w:t>
-      </w:r>
-      <w:proofErr w:type="spellStart"/>
-      <w:r>
-        <w:rPr>
-          <w:b/>
-          <w:bCs/>
-          <w:sz w:val="24"/>
-          <w:szCs w:val="24"/>
-        </w:rPr>
-        <w:t>With</w:t>
-      </w:r>
-      <w:proofErr w:type="spellEnd"/>
-      <w:r>
-        <w:rPr>
-          <w:b/>
-          <w:bCs/>
-          <w:sz w:val="24"/>
-          <w:szCs w:val="24"/>
-        </w:rPr>
-        <w:t xml:space="preserve"> the distance that</w:t>
+        <w:t xml:space="preserve"> With the distance that</w:t>
       </w:r>
       <w:r>
         <w:rPr>
@@ -2813,6 +2691,136 @@
           <w:szCs w:val="24"/>
         </w:rPr>
         <w:t xml:space="preserve">A2C benefitted greatly from lower learning rates, and entropy rate tuning, </w:t>
+      </w:r>
+    </w:p>
+    <w:p>
+      <w:pPr>
+        <w:rPr>
+          <w:b/>
+          <w:bCs/>
+          <w:sz w:val="24"/>
+          <w:szCs w:val="24"/>
+        </w:rPr>
+      </w:pPr>
+      <w:r>
+        <w:rPr>
+          <w:b/>
+          <w:bCs/>
+          <w:sz w:val="24"/>
+          <w:szCs w:val="24"/>
+        </w:rPr>
+        <w:t>1000 multi level a2c showed instability during pcg process,</w:t>
+      </w:r>
+      <w:r>
+        <w:rPr>
+          <w:b/>
+          <w:bCs/>
+          <w:sz w:val="24"/>
+          <w:szCs w:val="24"/>
+        </w:rPr>
+        <w:t xml:space="preserve"> further fine tuning of parameters could help – but also smaller models showed lowering complexity also helped with </w:t>
+      </w:r>
+      <w:r>
+        <w:rPr>
+          <w:b/>
+          <w:bCs/>
+          <w:sz w:val="24"/>
+          <w:szCs w:val="24"/>
+        </w:rPr>
+        <w:t>regularising.</w:t>
+      </w:r>
+    </w:p>
+    <w:p>
+      <w:pPr>
+        <w:rPr>
+          <w:b/>
+          <w:bCs/>
+          <w:sz w:val="24"/>
+          <w:szCs w:val="24"/>
+        </w:rPr>
+      </w:pPr>
+      <w:r>
+        <w:rPr>
+          <w:b/>
+          <w:bCs/>
+          <w:sz w:val="24"/>
+          <w:szCs w:val="24"/>
+        </w:rPr>
+        <w:t>The results for the first 1000 level a2c model come from a model that failed catastrophically during training,</w:t>
+      </w:r>
+      <w:r>
+        <w:rPr>
+          <w:b/>
+          <w:bCs/>
+          <w:sz w:val="24"/>
+          <w:szCs w:val="24"/>
+        </w:rPr>
+        <w:t xml:space="preserve"> overreacting to an iteration, possibly exploding gradients, catastrophically forgetting and collapsing. This shows the need </w:t>
+      </w:r>
+      <w:r>
+        <w:rPr>
+          <w:b/>
+          <w:bCs/>
+          <w:sz w:val="24"/>
+          <w:szCs w:val="24"/>
+        </w:rPr>
+        <w:t xml:space="preserve">for </w:t>
+      </w:r>
+      <w:r>
+        <w:rPr>
+          <w:b/>
+          <w:bCs/>
+          <w:sz w:val="24"/>
+          <w:szCs w:val="24"/>
+        </w:rPr>
+        <w:t>stability in hyper parameters</w:t>
+      </w:r>
+      <w:r>
+        <w:rPr>
+          <w:b/>
+          <w:bCs/>
+          <w:sz w:val="24"/>
+          <w:szCs w:val="24"/>
+        </w:rPr>
+        <w:t xml:space="preserve"> and model architecture and training choices when faced with a changing environment.</w:t>
+      </w:r>
+    </w:p>
+    <w:p>
+      <w:pPr>
+        <w:rPr>
+          <w:b/>
+          <w:bCs/>
+          <w:sz w:val="24"/>
+          <w:szCs w:val="24"/>
+        </w:rPr>
+      </w:pPr>
+    </w:p>
+    <w:p>
+      <w:pPr>
+        <w:rPr>
+          <w:b/>
+          <w:bCs/>
+          <w:sz w:val="24"/>
+          <w:szCs w:val="24"/>
+        </w:rPr>
+      </w:pPr>
+      <w:r>
+        <w:rPr>
+          <w:b/>
+          <w:bCs/>
+          <w:sz w:val="24"/>
+          <w:szCs w:val="24"/>
+        </w:rPr>
+        <w:t xml:space="preserve">Having some system of early stopping would possibly help with </w:t>
+      </w:r>
+      <w:r>
+        <w:rPr>
+          <w:b/>
+          <w:bCs/>
+          <w:sz w:val="24"/>
+          <w:szCs w:val="24"/>
+        </w:rPr>
+        <w:t>curriculum learning too</w:t>
       </w:r>
     </w:p>
     <w:p>
@@ -2990,6 +2998,7 @@
           <w:sz w:val="24"/>
           <w:szCs w:val="24"/>
         </w:rPr>
+        <w:lastRenderedPageBreak/>
         <w:t xml:space="preserve">- Overfitting on coordinates and perhaps full map view, maybe better with moving vision grid and </w:t>
       </w:r>
       <w:r>
@@ -3044,7 +3053,6 @@
           <w:sz w:val="24"/>
           <w:szCs w:val="24"/>
         </w:rPr>
-        <w:lastRenderedPageBreak/>
         <w:drawing>
           <wp:inline distT="0" distB="0" distL="0" distR="0" wp14:anchorId="60B0F5E6" wp14:editId="7FD667F8">
             <wp:extent cx="5731510" cy="2418715"/>
@@ -3269,22 +3277,29 @@
           <w:sz w:val="24"/>
           <w:szCs w:val="24"/>
         </w:rPr>
-        <w:t>A significant amount of time was spent changing parameters, messing with observations and features, adding, or tuning reward signals, and what felt like sometimes blindly trying to fit all of these puzzle pieces together into something that would work. It is often said that a lot of what goes on behind machine learning is dark arts and this definitely affirmed that for me. That being said the science of it, the search through hyperparameters and seeing the impacts that each change could have inspired me to keep going and assured me that with experience the process could be a smoother one.</w:t>
-      </w:r>
-    </w:p>
-    <w:p>
-      <w:pPr>
-        <w:rPr>
-          <w:sz w:val="24"/>
-          <w:szCs w:val="24"/>
-        </w:rPr>
-      </w:pPr>
+        <w:t xml:space="preserve">A significant amount of time was spent changing parameters, messing with observations and features, adding, or tuning reward signals, and what felt like sometimes blindly trying to fit all of these puzzle pieces together into something that would work. It is often said that a lot of what goes on behind machine learning is dark </w:t>
+      </w:r>
       <w:r>
         <w:rPr>
           <w:sz w:val="24"/>
           <w:szCs w:val="24"/>
         </w:rPr>
         <w:lastRenderedPageBreak/>
+        <w:t>arts and this definitely affirmed that for me. That being said the science of it, the search through hyperparameters and seeing the impacts that each change could have inspired me to keep going and assured me that with experience the process could be a smoother one.</w:t>
+      </w:r>
+    </w:p>
+    <w:p>
+      <w:pPr>
+        <w:rPr>
+          <w:sz w:val="24"/>
+          <w:szCs w:val="24"/>
+        </w:rPr>
+      </w:pPr>
+      <w:r>
+        <w:rPr>
+          <w:sz w:val="24"/>
+          <w:szCs w:val="24"/>
+        </w:rPr>
         <w:t>It took quite some time to reach a model that converged at all on simply a basic environment, even longest still on a complex environment. Deep Q Learning did not converge no matter what was tried.</w:t>
       </w:r>
     </w:p>
@@ -3316,6 +3331,43 @@
           <w:szCs w:val="24"/>
         </w:rPr>
         <w:t>Some of this is due to errors in implementation that sometimes led to a lack of efficiency and increased computation time, and indeed there’s probably many ways the code could still be improved.</w:t>
+      </w:r>
+    </w:p>
+    <w:p>
+      <w:pPr>
+        <w:rPr>
+          <w:sz w:val="24"/>
+          <w:szCs w:val="24"/>
+        </w:rPr>
+      </w:pPr>
+    </w:p>
+    <w:p>
+      <w:pPr>
+        <w:rPr>
+          <w:sz w:val="24"/>
+          <w:szCs w:val="24"/>
+        </w:rPr>
+      </w:pPr>
+      <w:r>
+        <w:rPr>
+          <w:sz w:val="24"/>
+          <w:szCs w:val="24"/>
+        </w:rPr>
+        <w:t xml:space="preserve">If doing this again I would look at </w:t>
+      </w:r>
+      <w:r>
+        <w:rPr>
+          <w:sz w:val="24"/>
+          <w:szCs w:val="24"/>
+        </w:rPr>
+        <w:t>unity, and ways to vectorise the learning process – training time became a pain</w:t>
+      </w:r>
+      <w:r>
+        <w:rPr>
+          <w:sz w:val="24"/>
+          <w:szCs w:val="24"/>
+        </w:rPr>
+        <w:t>, when id like to run sweeping, duplicated tests to track results but am held back by efficiency.</w:t>
       </w:r>
     </w:p>
     <w:p>
@@ -3374,23 +3426,7 @@
           <w:szCs w:val="24"/>
         </w:rPr>
         <w:br/>
-        <w:t xml:space="preserve">Once these were in place, models were built with </w:t>
-      </w:r>
-      <w:proofErr w:type="spellStart"/>
-      <w:r>
-        <w:rPr>
-          <w:sz w:val="24"/>
-          <w:szCs w:val="24"/>
-        </w:rPr>
-        <w:t>Keras</w:t>
-      </w:r>
-      <w:proofErr w:type="spellEnd"/>
-      <w:r>
-        <w:rPr>
-          <w:sz w:val="24"/>
-          <w:szCs w:val="24"/>
-        </w:rPr>
-        <w:t xml:space="preserve"> and trained within the environment. Focus was put on two different styles of model, being Deep Q learning and Policy Gradient. </w:t>
+        <w:t xml:space="preserve">Once these were in place, models were built with Keras and trained within the environment. Focus was put on two different styles of model, being Deep Q learning and Policy Gradient. </w:t>
       </w:r>
       <w:r>
         <w:rPr>
@@ -3443,6 +3479,7 @@
           <w:sz w:val="24"/>
           <w:szCs w:val="24"/>
         </w:rPr>
+        <w:lastRenderedPageBreak/>
         <w:t xml:space="preserve">Levels are generated by first creating a ‘base’ maze-like level that looks a little like a lattice, every second row, every second node is a path node, while all </w:t>
       </w:r>
     </w:p>
@@ -3489,15 +3526,7 @@
           <w:szCs w:val="24"/>
         </w:rPr>
         <w:br/>
-        <w:t xml:space="preserve">By slightly modifying the algorithm, levels are created where nodes also serve as walls, and a further algorithm is used to create cycles within the perfect maze, creating </w:t>
-      </w:r>
-      <w:r>
-        <w:rPr>
-          <w:sz w:val="24"/>
-          <w:szCs w:val="24"/>
-        </w:rPr>
-        <w:lastRenderedPageBreak/>
-        <w:t>imperfect mazes that are customise-able in their nature.</w:t>
+        <w:t>By slightly modifying the algorithm, levels are created where nodes also serve as walls, and a further algorithm is used to create cycles within the perfect maze, creating imperfect mazes that are customise-able in their nature.</w:t>
       </w:r>
       <w:r>
         <w:rPr>
@@ -3697,27 +3726,17 @@
           <w:sz w:val="24"/>
           <w:szCs w:val="24"/>
         </w:rPr>
-        <w:t xml:space="preserve">The environment that has been defined for this project allows for a constructor that can take a variety of arguments that will tailor make the environment for a particular training run. It allows for different observation spaces and reward </w:t>
-      </w:r>
-      <w:proofErr w:type="spellStart"/>
-      <w:r>
-        <w:rPr>
-          <w:b/>
-          <w:bCs/>
-          <w:sz w:val="24"/>
-          <w:szCs w:val="24"/>
-        </w:rPr>
-        <w:t>shapings</w:t>
-      </w:r>
-      <w:proofErr w:type="spellEnd"/>
-      <w:r>
-        <w:rPr>
-          <w:b/>
-          <w:bCs/>
-          <w:sz w:val="24"/>
-          <w:szCs w:val="24"/>
-        </w:rPr>
-        <w:t xml:space="preserve"> as well as defining how we’d like to render the training process if at all And stores references to the map currently being used in training the agent and all relevant information that may be needed.</w:t>
+        <w:t xml:space="preserve">The environment that has been defined for this project allows for a constructor that can take a variety of arguments that will tailor make the environment for a particular training run. It allows for different observation spaces and reward shapings as well as defining how we’d </w:t>
+      </w:r>
+      <w:r>
+        <w:rPr>
+          <w:b/>
+          <w:bCs/>
+          <w:sz w:val="24"/>
+          <w:szCs w:val="24"/>
+        </w:rPr>
+        <w:lastRenderedPageBreak/>
+        <w:t>like to render the training process if at all And stores references to the map currently being used in training the agent and all relevant information that may be needed.</w:t>
       </w:r>
     </w:p>
     <w:p>
@@ -3774,17 +3793,7 @@
           <w:sz w:val="24"/>
           <w:szCs w:val="24"/>
         </w:rPr>
-        <w:t xml:space="preserve">The observation space and reward settings are incredibly important for reinforcement learning process. In this environment the observation spaces available kept growing as testing continued, allowing for many different variations, whether that be coordinates for important locations, map states encoded either via one hot </w:t>
-      </w:r>
-      <w:r>
-        <w:rPr>
-          <w:b/>
-          <w:bCs/>
-          <w:sz w:val="24"/>
-          <w:szCs w:val="24"/>
-        </w:rPr>
-        <w:lastRenderedPageBreak/>
-        <w:t>encoding or scalar interpretation, or numerical features such as agent health or using a star to input path length to the model.</w:t>
+        <w:t>The observation space and reward settings are incredibly important for reinforcement learning process. In this environment the observation spaces available kept growing as testing continued, allowing for many different variations, whether that be coordinates for important locations, map states encoded either via one hot encoding or scalar interpretation, or numerical features such as agent health or using a star to input path length to the model.</w:t>
       </w:r>
     </w:p>
     <w:p>
@@ -4117,6 +4126,7 @@
           <w:sz w:val="24"/>
           <w:szCs w:val="24"/>
         </w:rPr>
+        <w:lastRenderedPageBreak/>
         <w:t>As the goal of this project was to assess procedural content generation when used within a training loop to improve generalisation, the environment needs to have some sort of capability to provide this.</w:t>
       </w:r>
     </w:p>
@@ -4138,17 +4148,7 @@
           <w:sz w:val="24"/>
           <w:szCs w:val="24"/>
         </w:rPr>
-        <w:t xml:space="preserve">Levels are created in the environment using a map options object, which defines a series of hyperparameters for the procedural content generation system to create a map of the desired settings and most importantly seated for reproducibility. The environment when initialised will take a map options object and itself create the map based on these options, there is another function that takes this </w:t>
-      </w:r>
-      <w:r>
-        <w:rPr>
-          <w:b/>
-          <w:bCs/>
-          <w:sz w:val="24"/>
-          <w:szCs w:val="24"/>
-        </w:rPr>
-        <w:lastRenderedPageBreak/>
-        <w:t>created map and sets it to the map currently being used by the environment. From this point all other logic relates to this map, be it the step function or reset function or rendering.</w:t>
+        <w:t>Levels are created in the environment using a map options object, which defines a series of hyperparameters for the procedural content generation system to create a map of the desired settings and most importantly seated for reproducibility. The environment when initialised will take a map options object and itself create the map based on these options, there is another function that takes this created map and sets it to the map currently being used by the environment. From this point all other logic relates to this map, be it the step function or reset function or rendering.</w:t>
       </w:r>
     </w:p>
     <w:p>
@@ -4316,47 +4316,7 @@
           <w:sz w:val="24"/>
           <w:szCs w:val="24"/>
         </w:rPr>
-        <w:t xml:space="preserve">I aimed to further this capability by not just providing a render function that allowed for rendering during training, but rather to render the history of training, allowing the rewatch of an entire training segment or simply parts of it. Further to this I developed </w:t>
-      </w:r>
-      <w:proofErr w:type="spellStart"/>
-      <w:r>
-        <w:rPr>
-          <w:b/>
-          <w:bCs/>
-          <w:sz w:val="24"/>
-          <w:szCs w:val="24"/>
-        </w:rPr>
-        <w:t>a</w:t>
-      </w:r>
-      <w:proofErr w:type="spellEnd"/>
-      <w:r>
-        <w:rPr>
-          <w:b/>
-          <w:bCs/>
-          <w:sz w:val="24"/>
-          <w:szCs w:val="24"/>
-        </w:rPr>
-        <w:t xml:space="preserve"> addendum that allowed for instead of rendering a training history episode by episode, rather it could deliver and save a heat map which gives </w:t>
-      </w:r>
-      <w:proofErr w:type="spellStart"/>
-      <w:r>
-        <w:rPr>
-          <w:b/>
-          <w:bCs/>
-          <w:sz w:val="24"/>
-          <w:szCs w:val="24"/>
-        </w:rPr>
-        <w:t>a</w:t>
-      </w:r>
-      <w:proofErr w:type="spellEnd"/>
-      <w:r>
-        <w:rPr>
-          <w:b/>
-          <w:bCs/>
-          <w:sz w:val="24"/>
-          <w:szCs w:val="24"/>
-        </w:rPr>
-        <w:t xml:space="preserve"> insightful and speedy overview of an agent’s behaviour across an entire training loop.</w:t>
+        <w:t>I aimed to further this capability by not just providing a render function that allowed for rendering during training, but rather to render the history of training, allowing the rewatch of an entire training segment or simply parts of it. Further to this I developed a addendum that allowed for instead of rendering a training history episode by episode, rather it could deliver and save a heat map which gives a insightful and speedy overview of an agent’s behaviour across an entire training loop.</w:t>
       </w:r>
     </w:p>
     <w:p>
@@ -4440,25 +4400,14 @@
           <w:szCs w:val="24"/>
         </w:rPr>
       </w:pPr>
-      <w:proofErr w:type="spellStart"/>
-      <w:r>
-        <w:rPr>
-          <w:b/>
-          <w:bCs/>
-          <w:sz w:val="24"/>
-          <w:szCs w:val="24"/>
-        </w:rPr>
-        <w:t>Customiseable</w:t>
-      </w:r>
-      <w:proofErr w:type="spellEnd"/>
-      <w:r>
-        <w:rPr>
-          <w:b/>
-          <w:bCs/>
-          <w:sz w:val="24"/>
-          <w:szCs w:val="24"/>
-        </w:rPr>
-        <w:t>, efficient testing and logging pipeline for graphs, models, histories and allowing for quick copy and paste hyperparameter tuning</w:t>
+      <w:r>
+        <w:rPr>
+          <w:b/>
+          <w:bCs/>
+          <w:sz w:val="24"/>
+          <w:szCs w:val="24"/>
+        </w:rPr>
+        <w:t>Customiseable, efficient testing and logging pipeline for graphs, models, histories and allowing for quick copy and paste hyperparameter tuning</w:t>
       </w:r>
     </w:p>
     <w:p>
@@ -4482,7 +4431,17 @@
           <w:sz w:val="24"/>
           <w:szCs w:val="24"/>
         </w:rPr>
-        <w:t>Now that there was many moving parts such as the environment PCG system, model building pipeline, training loop functions Analysis functions, a pipeline developed which allowed for ease of consistent reproducible and easily tuneable testing. The process begins with defining an environment and instantiating it with the desired reward shaping and map options. Then using model configuration classes models can easily be structured with a desired layers neurons, hyperparameters, and descriptive information for future data saving and any sort of analysis and charting functions. Alongside this training configuration classes allow for a tailored training loop specific to each model, covering training parameters such as learning rate, exploration policies, the extent to which those exploration policies will decay or not, which particular type of model we are working with to provide the right training loop, how many iterations to run for, how many episodes per iteration, and much more.</w:t>
+        <w:t xml:space="preserve">Now that there was many moving parts such as the environment PCG system, model building pipeline, training loop functions Analysis functions, a pipeline developed which allowed for ease of consistent reproducible and easily tuneable testing. The process begins with defining an environment and instantiating it with the desired reward </w:t>
+      </w:r>
+      <w:r>
+        <w:rPr>
+          <w:b/>
+          <w:bCs/>
+          <w:sz w:val="24"/>
+          <w:szCs w:val="24"/>
+        </w:rPr>
+        <w:lastRenderedPageBreak/>
+        <w:t>shaping and map options. Then using model configuration classes models can easily be structured with a desired layers neurons, hyperparameters, and descriptive information for future data saving and any sort of analysis and charting functions. Alongside this training configuration classes allow for a tailored training loop specific to each model, covering training parameters such as learning rate, exploration policies, the extent to which those exploration policies will decay or not, which particular type of model we are working with to provide the right training loop, how many iterations to run for, how many episodes per iteration, and much more.</w:t>
       </w:r>
     </w:p>
     <w:p>

</xml_diff>